<commit_message>
Adding PDF changes as well as Sections.
</commit_message>
<xml_diff>
--- a/proposal.docx
+++ b/proposal.docx
@@ -261,7 +261,7 @@
           <w:szCs w:val="41"/>
           <w:color w:val="auto"/>
         </w:rPr>
-        <w:t>CS 6220 Data Mining — Assignment 3</w:t>
+        <w:t>CS 6220 Data Mining — Assignment 6</w:t>
       </w:r>
     </w:p>
     <w:p>
@@ -282,7 +282,7 @@
           <w:szCs w:val="29"/>
           <w:color w:val="auto"/>
         </w:rPr>
-        <w:t>Due: February 15, 2023(100 points)</w:t>
+        <w:t>Due: March 29, 2023(100 points)</w:t>
       </w:r>
     </w:p>
     <w:p>
@@ -523,26 +523,56 @@
       <w:pPr>
         <w:jc w:val="both"/>
         <w:ind w:right="6"/>
-        <w:spacing w:after="0" w:line="245" w:lineRule="auto"/>
-        <w:rPr>
-          <w:sz w:val="20"/>
-          <w:szCs w:val="20"/>
-          <w:color w:val="auto"/>
-        </w:rPr>
-      </w:pPr>
-      <w:r>
-        <w:rPr>
-          <w:rFonts w:ascii="Arial" w:cs="Arial" w:eastAsia="Arial" w:hAnsi="Arial"/>
-          <w:sz w:val="21"/>
-          <w:szCs w:val="21"/>
-          <w:color w:val="auto"/>
-        </w:rPr>
-        <w:t>Your assignment for this week will be to send us a 2-page project proposal. You can choose the format you want to use, but make sure to include the following information to your document:</w:t>
-      </w:r>
-    </w:p>
-    <w:p>
-      <w:pPr>
-        <w:spacing w:after="0" w:line="253" w:lineRule="exact"/>
+        <w:spacing w:after="0"/>
+        <w:rPr>
+          <w:rFonts w:ascii="Arial" w:cs="Arial" w:eastAsia="Arial" w:hAnsi="Arial"/>
+          <w:sz w:val="22"/>
+          <w:szCs w:val="22"/>
+          <w:color w:val="auto"/>
+        </w:rPr>
+      </w:pPr>
+      <w:r>
+        <w:rPr>
+          <w:rFonts w:ascii="Arial" w:cs="Arial" w:eastAsia="Arial" w:hAnsi="Arial"/>
+          <w:sz w:val="22"/>
+          <w:szCs w:val="22"/>
+          <w:color w:val="auto"/>
+        </w:rPr>
+        <w:t>Your assignment for this week will be to send us a 2-page project proposal. The Google Docs version of this proposal is available</w:t>
+      </w:r>
+      <w:r>
+        <w:rPr>
+          <w:rFonts w:ascii="Arial" w:cs="Arial" w:eastAsia="Arial" w:hAnsi="Arial"/>
+          <w:sz w:val="22"/>
+          <w:szCs w:val="22"/>
+          <w:color w:val="0000FF"/>
+        </w:rPr>
+        <w:t xml:space="preserve"> </w:t>
+      </w:r>
+      <w:hyperlink r:id="rId13">
+        <w:r>
+          <w:rPr>
+            <w:rFonts w:ascii="Arial" w:cs="Arial" w:eastAsia="Arial" w:hAnsi="Arial"/>
+            <w:sz w:val="22"/>
+            <w:szCs w:val="22"/>
+            <w:color w:val="0000FF"/>
+          </w:rPr>
+          <w:t>here</w:t>
+        </w:r>
+      </w:hyperlink>
+      <w:r>
+        <w:rPr>
+          <w:rFonts w:ascii="Arial" w:cs="Arial" w:eastAsia="Arial" w:hAnsi="Arial"/>
+          <w:sz w:val="22"/>
+          <w:szCs w:val="22"/>
+          <w:color w:val="auto"/>
+        </w:rPr>
+        <w:t>. You can choose the format you want to use, but make sure to include the following information to your document:</w:t>
+      </w:r>
+    </w:p>
+    <w:p>
+      <w:pPr>
+        <w:spacing w:after="0" w:line="258" w:lineRule="exact"/>
         <w:rPr>
           <w:sz w:val="24"/>
           <w:szCs w:val="24"/>
@@ -614,24 +644,24 @@
           <w:szCs w:val="22"/>
           <w:color w:val="auto"/>
         </w:rPr>
-        <w:t>Why is that an interesting/useful application of data science?</w:t>
-      </w:r>
-    </w:p>
-    <w:p>
-      <w:pPr>
-        <w:spacing w:after="0" w:line="232" w:lineRule="exact"/>
-        <w:rPr>
-          <w:rFonts w:ascii="Arial" w:cs="Arial" w:eastAsia="Arial" w:hAnsi="Arial"/>
-          <w:sz w:val="22"/>
-          <w:szCs w:val="22"/>
-          <w:color w:val="auto"/>
-        </w:rPr>
-      </w:pPr>
-    </w:p>
-    <w:p>
-      <w:pPr>
-        <w:ind w:left="540" w:right="6" w:hanging="273"/>
-        <w:spacing w:after="0" w:line="231" w:lineRule="auto"/>
+        <w:t>Why is that an interesting/useful application of data mining?</w:t>
+      </w:r>
+    </w:p>
+    <w:p>
+      <w:pPr>
+        <w:spacing w:after="0" w:line="197" w:lineRule="exact"/>
+        <w:rPr>
+          <w:rFonts w:ascii="Arial" w:cs="Arial" w:eastAsia="Arial" w:hAnsi="Arial"/>
+          <w:sz w:val="22"/>
+          <w:szCs w:val="22"/>
+          <w:color w:val="auto"/>
+        </w:rPr>
+      </w:pPr>
+    </w:p>
+    <w:p>
+      <w:pPr>
+        <w:ind w:left="540" w:hanging="273"/>
+        <w:spacing w:after="0"/>
         <w:tabs>
           <w:tab w:leader="none" w:pos="540" w:val="left"/>
         </w:tabs>
@@ -653,24 +683,24 @@
           <w:szCs w:val="22"/>
           <w:color w:val="auto"/>
         </w:rPr>
-        <w:t>What data and models are you envisioning training to address that (e.g., classifica-tion,regression, clustering)?</w:t>
-      </w:r>
-    </w:p>
-    <w:p>
-      <w:pPr>
-        <w:spacing w:after="0" w:line="234" w:lineRule="exact"/>
-        <w:rPr>
-          <w:rFonts w:ascii="Arial" w:cs="Arial" w:eastAsia="Arial" w:hAnsi="Arial"/>
-          <w:sz w:val="22"/>
-          <w:szCs w:val="22"/>
-          <w:color w:val="auto"/>
-        </w:rPr>
-      </w:pPr>
-    </w:p>
-    <w:p>
-      <w:pPr>
-        <w:ind w:left="540" w:right="6" w:hanging="273"/>
-        <w:spacing w:after="0" w:line="231" w:lineRule="auto"/>
+        <w:t>What models/techniques (clustering/classification/etc.) are you envisioning to apply?</w:t>
+      </w:r>
+    </w:p>
+    <w:p>
+      <w:pPr>
+        <w:spacing w:after="0" w:line="197" w:lineRule="exact"/>
+        <w:rPr>
+          <w:rFonts w:ascii="Arial" w:cs="Arial" w:eastAsia="Arial" w:hAnsi="Arial"/>
+          <w:sz w:val="22"/>
+          <w:szCs w:val="22"/>
+          <w:color w:val="auto"/>
+        </w:rPr>
+      </w:pPr>
+    </w:p>
+    <w:p>
+      <w:pPr>
+        <w:ind w:left="540" w:hanging="273"/>
+        <w:spacing w:after="0"/>
         <w:tabs>
           <w:tab w:leader="none" w:pos="540" w:val="left"/>
         </w:tabs>
@@ -692,12 +722,12 @@
           <w:szCs w:val="22"/>
           <w:color w:val="auto"/>
         </w:rPr>
-        <w:t>What will a user interface that packages your model(s) look like and how will you make it user-friendly for someone to leverage your work?</w:t>
-      </w:r>
-    </w:p>
-    <w:p>
-      <w:pPr>
-        <w:spacing w:after="0" w:line="294" w:lineRule="exact"/>
+        <w:t>Where are you going to get the data?</w:t>
+      </w:r>
+    </w:p>
+    <w:p>
+      <w:pPr>
+        <w:spacing w:after="0" w:line="293" w:lineRule="exact"/>
         <w:rPr>
           <w:sz w:val="24"/>
           <w:szCs w:val="24"/>
@@ -723,7 +753,7 @@
           <w:szCs w:val="22"/>
           <w:color w:val="auto"/>
         </w:rPr>
-        <w:t>To complete your submission, create your project’s repository in your own Github namespace, and upload your provide your URL in Gradescope. For example, my Git handle is kni-neu, and my project repository would be:</w:t>
+        <w:t>To complete your proposal submission, create your project’s repository in your own Github namespace, and upload your provide your URL in Gradescope. For example, my Git handle is kni-neu, and my project repository is:</w:t>
       </w:r>
     </w:p>
     <w:p>
@@ -753,7 +783,98 @@
           <w:szCs w:val="22"/>
           <w:color w:val="auto"/>
         </w:rPr>
-        <w:t>https://github.com/kni-neu/&lt;project-name&gt;</w:t>
+        <w:t>https://github.com/kni-neu/project</w:t>
+      </w:r>
+    </w:p>
+    <w:p>
+      <w:pPr>
+        <w:spacing w:after="0" w:line="297" w:lineRule="exact"/>
+        <w:rPr>
+          <w:sz w:val="24"/>
+          <w:szCs w:val="24"/>
+          <w:color w:val="auto"/>
+        </w:rPr>
+      </w:pPr>
+    </w:p>
+    <w:p>
+      <w:pPr>
+        <w:jc w:val="both"/>
+        <w:ind w:right="6"/>
+        <w:spacing w:after="0"/>
+        <w:rPr>
+          <w:sz w:val="20"/>
+          <w:szCs w:val="20"/>
+          <w:color w:val="auto"/>
+        </w:rPr>
+      </w:pPr>
+      <w:r>
+        <w:rPr>
+          <w:rFonts w:ascii="Arial" w:cs="Arial" w:eastAsia="Arial" w:hAnsi="Arial"/>
+          <w:sz w:val="22"/>
+          <w:szCs w:val="22"/>
+          <w:color w:val="auto"/>
+        </w:rPr>
+        <w:t>You can use my template or any other template that you might find appropriate. (Or, it is acceptable to use no template at all.) An example set of a set of organized proposal sections is shown below.</w:t>
+      </w:r>
+    </w:p>
+    <w:p>
+      <w:pPr>
+        <w:spacing w:after="0" w:line="370" w:lineRule="exact"/>
+        <w:rPr>
+          <w:sz w:val="24"/>
+          <w:szCs w:val="24"/>
+          <w:color w:val="auto"/>
+        </w:rPr>
+      </w:pPr>
+    </w:p>
+    <w:p>
+      <w:pPr>
+        <w:spacing w:after="0"/>
+        <w:rPr>
+          <w:sz w:val="20"/>
+          <w:szCs w:val="20"/>
+          <w:color w:val="auto"/>
+        </w:rPr>
+      </w:pPr>
+      <w:r>
+        <w:rPr>
+          <w:rFonts w:ascii="Arial" w:cs="Arial" w:eastAsia="Arial" w:hAnsi="Arial"/>
+          <w:sz w:val="29"/>
+          <w:szCs w:val="29"/>
+          <w:color w:val="auto"/>
+        </w:rPr>
+        <w:t>1 Problem</w:t>
+      </w:r>
+    </w:p>
+    <w:p>
+      <w:pPr>
+        <w:spacing w:after="0" w:line="254" w:lineRule="exact"/>
+        <w:rPr>
+          <w:sz w:val="24"/>
+          <w:szCs w:val="24"/>
+          <w:color w:val="auto"/>
+        </w:rPr>
+      </w:pPr>
+    </w:p>
+    <w:p>
+      <w:pPr>
+        <w:jc w:val="both"/>
+        <w:ind w:right="6"/>
+        <w:spacing w:after="0" w:line="231" w:lineRule="auto"/>
+        <w:rPr>
+          <w:sz w:val="20"/>
+          <w:szCs w:val="20"/>
+          <w:color w:val="auto"/>
+        </w:rPr>
+      </w:pPr>
+      <w:r>
+        <w:rPr>
+          <w:rFonts w:ascii="Arial" w:cs="Arial" w:eastAsia="Arial" w:hAnsi="Arial"/>
+          <w:sz w:val="22"/>
+          <w:szCs w:val="22"/>
+          <w:color w:val="auto"/>
+        </w:rPr>
+        <w:t>Make sure you make clear what problem are you going to solve in as concise and unambiguous manner. This section is typically 2-3 sentences.</w:t>
       </w:r>
     </w:p>
     <w:p>
@@ -829,117 +950,7 @@
     </w:p>
     <w:p>
       <w:pPr>
-        <w:spacing w:after="0" w:line="200" w:lineRule="exact"/>
-        <w:rPr>
-          <w:sz w:val="24"/>
-          <w:szCs w:val="24"/>
-          <w:color w:val="auto"/>
-        </w:rPr>
-      </w:pPr>
-    </w:p>
-    <w:p>
-      <w:pPr>
-        <w:spacing w:after="0" w:line="200" w:lineRule="exact"/>
-        <w:rPr>
-          <w:sz w:val="24"/>
-          <w:szCs w:val="24"/>
-          <w:color w:val="auto"/>
-        </w:rPr>
-      </w:pPr>
-    </w:p>
-    <w:p>
-      <w:pPr>
-        <w:spacing w:after="0" w:line="200" w:lineRule="exact"/>
-        <w:rPr>
-          <w:sz w:val="24"/>
-          <w:szCs w:val="24"/>
-          <w:color w:val="auto"/>
-        </w:rPr>
-      </w:pPr>
-    </w:p>
-    <w:p>
-      <w:pPr>
-        <w:spacing w:after="0" w:line="200" w:lineRule="exact"/>
-        <w:rPr>
-          <w:sz w:val="24"/>
-          <w:szCs w:val="24"/>
-          <w:color w:val="auto"/>
-        </w:rPr>
-      </w:pPr>
-    </w:p>
-    <w:p>
-      <w:pPr>
-        <w:spacing w:after="0" w:line="200" w:lineRule="exact"/>
-        <w:rPr>
-          <w:sz w:val="24"/>
-          <w:szCs w:val="24"/>
-          <w:color w:val="auto"/>
-        </w:rPr>
-      </w:pPr>
-    </w:p>
-    <w:p>
-      <w:pPr>
-        <w:spacing w:after="0" w:line="200" w:lineRule="exact"/>
-        <w:rPr>
-          <w:sz w:val="24"/>
-          <w:szCs w:val="24"/>
-          <w:color w:val="auto"/>
-        </w:rPr>
-      </w:pPr>
-    </w:p>
-    <w:p>
-      <w:pPr>
-        <w:spacing w:after="0" w:line="200" w:lineRule="exact"/>
-        <w:rPr>
-          <w:sz w:val="24"/>
-          <w:szCs w:val="24"/>
-          <w:color w:val="auto"/>
-        </w:rPr>
-      </w:pPr>
-    </w:p>
-    <w:p>
-      <w:pPr>
-        <w:spacing w:after="0" w:line="200" w:lineRule="exact"/>
-        <w:rPr>
-          <w:sz w:val="24"/>
-          <w:szCs w:val="24"/>
-          <w:color w:val="auto"/>
-        </w:rPr>
-      </w:pPr>
-    </w:p>
-    <w:p>
-      <w:pPr>
-        <w:spacing w:after="0" w:line="200" w:lineRule="exact"/>
-        <w:rPr>
-          <w:sz w:val="24"/>
-          <w:szCs w:val="24"/>
-          <w:color w:val="auto"/>
-        </w:rPr>
-      </w:pPr>
-    </w:p>
-    <w:p>
-      <w:pPr>
-        <w:spacing w:after="0" w:line="200" w:lineRule="exact"/>
-        <w:rPr>
-          <w:sz w:val="24"/>
-          <w:szCs w:val="24"/>
-          <w:color w:val="auto"/>
-        </w:rPr>
-      </w:pPr>
-    </w:p>
-    <w:p>
-      <w:pPr>
-        <w:spacing w:after="0" w:line="200" w:lineRule="exact"/>
-        <w:rPr>
-          <w:sz w:val="24"/>
-          <w:szCs w:val="24"/>
-          <w:color w:val="auto"/>
-        </w:rPr>
-      </w:pPr>
-    </w:p>
-    <w:p>
-      <w:pPr>
-        <w:spacing w:after="0" w:line="339" w:lineRule="exact"/>
+        <w:spacing w:after="0" w:line="310" w:lineRule="exact"/>
         <w:rPr>
           <w:sz w:val="24"/>
           <w:szCs w:val="24"/>
@@ -965,6 +976,756 @@
           <w:color w:val="auto"/>
         </w:rPr>
         <w:t>1</w:t>
+      </w:r>
+    </w:p>
+    <w:p>
+      <w:pPr>
+        <w:sectPr>
+          <w:pgSz w:w="11900" w:h="16838" w:orient="portrait"/>
+          <w:cols w:equalWidth="0" w:num="1">
+            <w:col w:w="9026"/>
+          </w:cols>
+          <w:pgMar w:left="1440" w:top="1440" w:right="1440" w:bottom="683" w:gutter="0" w:footer="0" w:header="0"/>
+          <w:type w:val="continuous"/>
+        </w:sectPr>
+      </w:pPr>
+    </w:p>
+    <w:bookmarkStart w:id="1" w:name="page2"/>
+    <w:bookmarkEnd w:id="1"/>
+    <w:p>
+      <w:pPr>
+        <w:spacing w:after="0"/>
+        <w:rPr>
+          <w:sz w:val="20"/>
+          <w:szCs w:val="20"/>
+          <w:color w:val="auto"/>
+        </w:rPr>
+      </w:pPr>
+      <w:r>
+        <w:rPr>
+          <w:rFonts w:ascii="Arial" w:cs="Arial" w:eastAsia="Arial" w:hAnsi="Arial"/>
+          <w:sz w:val="29"/>
+          <w:szCs w:val="29"/>
+          <w:color w:val="auto"/>
+        </w:rPr>
+        <w:t>2 Background</w:t>
+      </w:r>
+    </w:p>
+    <w:p>
+      <w:pPr>
+        <w:spacing w:after="0" w:line="254" w:lineRule="exact"/>
+        <w:rPr>
+          <w:sz w:val="20"/>
+          <w:szCs w:val="20"/>
+          <w:color w:val="auto"/>
+        </w:rPr>
+      </w:pPr>
+    </w:p>
+    <w:p>
+      <w:pPr>
+        <w:jc w:val="both"/>
+        <w:ind w:right="6"/>
+        <w:spacing w:after="0"/>
+        <w:rPr>
+          <w:sz w:val="20"/>
+          <w:szCs w:val="20"/>
+          <w:color w:val="auto"/>
+        </w:rPr>
+      </w:pPr>
+      <w:r>
+        <w:rPr>
+          <w:rFonts w:ascii="Arial" w:cs="Arial" w:eastAsia="Arial" w:hAnsi="Arial"/>
+          <w:sz w:val="22"/>
+          <w:szCs w:val="22"/>
+          <w:color w:val="auto"/>
+        </w:rPr>
+        <w:t>This is where you tell us why this solving this problem is important. What will people be able to do once you’ve solved this problem? How could it conceivably help people? What makes this application of data mining useful?</w:t>
+      </w:r>
+    </w:p>
+    <w:p>
+      <w:pPr>
+        <w:spacing w:after="0" w:line="370" w:lineRule="exact"/>
+        <w:rPr>
+          <w:sz w:val="20"/>
+          <w:szCs w:val="20"/>
+          <w:color w:val="auto"/>
+        </w:rPr>
+      </w:pPr>
+    </w:p>
+    <w:p>
+      <w:pPr>
+        <w:spacing w:after="0"/>
+        <w:rPr>
+          <w:sz w:val="20"/>
+          <w:szCs w:val="20"/>
+          <w:color w:val="auto"/>
+        </w:rPr>
+      </w:pPr>
+      <w:r>
+        <w:rPr>
+          <w:rFonts w:ascii="Arial" w:cs="Arial" w:eastAsia="Arial" w:hAnsi="Arial"/>
+          <w:sz w:val="29"/>
+          <w:szCs w:val="29"/>
+          <w:color w:val="auto"/>
+        </w:rPr>
+        <w:t>3 Approach</w:t>
+      </w:r>
+    </w:p>
+    <w:p>
+      <w:pPr>
+        <w:spacing w:after="0" w:line="218" w:lineRule="exact"/>
+        <w:rPr>
+          <w:sz w:val="20"/>
+          <w:szCs w:val="20"/>
+          <w:color w:val="auto"/>
+        </w:rPr>
+      </w:pPr>
+    </w:p>
+    <w:p>
+      <w:pPr>
+        <w:spacing w:after="0"/>
+        <w:rPr>
+          <w:sz w:val="20"/>
+          <w:szCs w:val="20"/>
+          <w:color w:val="auto"/>
+        </w:rPr>
+      </w:pPr>
+      <w:r>
+        <w:rPr>
+          <w:rFonts w:ascii="Arial" w:cs="Arial" w:eastAsia="Arial" w:hAnsi="Arial"/>
+          <w:sz w:val="22"/>
+          <w:szCs w:val="22"/>
+          <w:color w:val="auto"/>
+        </w:rPr>
+        <w:t>Here, you can start detailing some specifics. Be sure to cover:</w:t>
+      </w:r>
+    </w:p>
+    <w:p>
+      <w:pPr>
+        <w:spacing w:after="0" w:line="257" w:lineRule="exact"/>
+        <w:rPr>
+          <w:sz w:val="20"/>
+          <w:szCs w:val="20"/>
+          <w:color w:val="auto"/>
+        </w:rPr>
+      </w:pPr>
+    </w:p>
+    <w:p>
+      <w:pPr>
+        <w:ind w:left="540" w:hanging="212"/>
+        <w:spacing w:after="0"/>
+        <w:tabs>
+          <w:tab w:leader="none" w:pos="540" w:val="left"/>
+        </w:tabs>
+        <w:numPr>
+          <w:ilvl w:val="0"/>
+          <w:numId w:val="2"/>
+        </w:numPr>
+        <w:rPr>
+          <w:rFonts w:ascii="Arial" w:cs="Arial" w:eastAsia="Arial" w:hAnsi="Arial"/>
+          <w:sz w:val="22"/>
+          <w:szCs w:val="22"/>
+          <w:color w:val="auto"/>
+        </w:rPr>
+      </w:pPr>
+      <w:r>
+        <w:rPr>
+          <w:rFonts w:ascii="Arial" w:cs="Arial" w:eastAsia="Arial" w:hAnsi="Arial"/>
+          <w:sz w:val="22"/>
+          <w:szCs w:val="22"/>
+          <w:color w:val="auto"/>
+        </w:rPr>
+        <w:t>Where are you going to get data?</w:t>
+      </w:r>
+    </w:p>
+    <w:p>
+      <w:pPr>
+        <w:spacing w:after="0" w:line="197" w:lineRule="exact"/>
+        <w:rPr>
+          <w:rFonts w:ascii="Arial" w:cs="Arial" w:eastAsia="Arial" w:hAnsi="Arial"/>
+          <w:sz w:val="22"/>
+          <w:szCs w:val="22"/>
+          <w:color w:val="auto"/>
+        </w:rPr>
+      </w:pPr>
+    </w:p>
+    <w:p>
+      <w:pPr>
+        <w:ind w:left="540" w:hanging="212"/>
+        <w:spacing w:after="0"/>
+        <w:tabs>
+          <w:tab w:leader="none" w:pos="540" w:val="left"/>
+        </w:tabs>
+        <w:numPr>
+          <w:ilvl w:val="0"/>
+          <w:numId w:val="2"/>
+        </w:numPr>
+        <w:rPr>
+          <w:rFonts w:ascii="Arial" w:cs="Arial" w:eastAsia="Arial" w:hAnsi="Arial"/>
+          <w:sz w:val="22"/>
+          <w:szCs w:val="22"/>
+          <w:color w:val="auto"/>
+        </w:rPr>
+      </w:pPr>
+      <w:r>
+        <w:rPr>
+          <w:rFonts w:ascii="Arial" w:cs="Arial" w:eastAsia="Arial" w:hAnsi="Arial"/>
+          <w:sz w:val="22"/>
+          <w:szCs w:val="22"/>
+          <w:color w:val="auto"/>
+        </w:rPr>
+        <w:t>What data mining techniques will you use?</w:t>
+      </w:r>
+    </w:p>
+    <w:p>
+      <w:pPr>
+        <w:sectPr>
+          <w:pgSz w:w="11900" w:h="16838" w:orient="portrait"/>
+          <w:cols w:equalWidth="0" w:num="1">
+            <w:col w:w="9026"/>
+          </w:cols>
+          <w:pgMar w:left="1440" w:top="1327" w:right="1440" w:bottom="683" w:gutter="0" w:footer="0" w:header="0"/>
+        </w:sectPr>
+      </w:pPr>
+    </w:p>
+    <w:p>
+      <w:pPr>
+        <w:spacing w:after="0" w:line="200" w:lineRule="exact"/>
+        <w:rPr>
+          <w:sz w:val="20"/>
+          <w:szCs w:val="20"/>
+          <w:color w:val="auto"/>
+        </w:rPr>
+      </w:pPr>
+    </w:p>
+    <w:p>
+      <w:pPr>
+        <w:spacing w:after="0" w:line="200" w:lineRule="exact"/>
+        <w:rPr>
+          <w:sz w:val="20"/>
+          <w:szCs w:val="20"/>
+          <w:color w:val="auto"/>
+        </w:rPr>
+      </w:pPr>
+    </w:p>
+    <w:p>
+      <w:pPr>
+        <w:spacing w:after="0" w:line="200" w:lineRule="exact"/>
+        <w:rPr>
+          <w:sz w:val="20"/>
+          <w:szCs w:val="20"/>
+          <w:color w:val="auto"/>
+        </w:rPr>
+      </w:pPr>
+    </w:p>
+    <w:p>
+      <w:pPr>
+        <w:spacing w:after="0" w:line="200" w:lineRule="exact"/>
+        <w:rPr>
+          <w:sz w:val="20"/>
+          <w:szCs w:val="20"/>
+          <w:color w:val="auto"/>
+        </w:rPr>
+      </w:pPr>
+    </w:p>
+    <w:p>
+      <w:pPr>
+        <w:spacing w:after="0" w:line="200" w:lineRule="exact"/>
+        <w:rPr>
+          <w:sz w:val="20"/>
+          <w:szCs w:val="20"/>
+          <w:color w:val="auto"/>
+        </w:rPr>
+      </w:pPr>
+    </w:p>
+    <w:p>
+      <w:pPr>
+        <w:spacing w:after="0" w:line="200" w:lineRule="exact"/>
+        <w:rPr>
+          <w:sz w:val="20"/>
+          <w:szCs w:val="20"/>
+          <w:color w:val="auto"/>
+        </w:rPr>
+      </w:pPr>
+    </w:p>
+    <w:p>
+      <w:pPr>
+        <w:spacing w:after="0" w:line="200" w:lineRule="exact"/>
+        <w:rPr>
+          <w:sz w:val="20"/>
+          <w:szCs w:val="20"/>
+          <w:color w:val="auto"/>
+        </w:rPr>
+      </w:pPr>
+    </w:p>
+    <w:p>
+      <w:pPr>
+        <w:spacing w:after="0" w:line="200" w:lineRule="exact"/>
+        <w:rPr>
+          <w:sz w:val="20"/>
+          <w:szCs w:val="20"/>
+          <w:color w:val="auto"/>
+        </w:rPr>
+      </w:pPr>
+    </w:p>
+    <w:p>
+      <w:pPr>
+        <w:spacing w:after="0" w:line="200" w:lineRule="exact"/>
+        <w:rPr>
+          <w:sz w:val="20"/>
+          <w:szCs w:val="20"/>
+          <w:color w:val="auto"/>
+        </w:rPr>
+      </w:pPr>
+    </w:p>
+    <w:p>
+      <w:pPr>
+        <w:spacing w:after="0" w:line="200" w:lineRule="exact"/>
+        <w:rPr>
+          <w:sz w:val="20"/>
+          <w:szCs w:val="20"/>
+          <w:color w:val="auto"/>
+        </w:rPr>
+      </w:pPr>
+    </w:p>
+    <w:p>
+      <w:pPr>
+        <w:spacing w:after="0" w:line="200" w:lineRule="exact"/>
+        <w:rPr>
+          <w:sz w:val="20"/>
+          <w:szCs w:val="20"/>
+          <w:color w:val="auto"/>
+        </w:rPr>
+      </w:pPr>
+    </w:p>
+    <w:p>
+      <w:pPr>
+        <w:spacing w:after="0" w:line="200" w:lineRule="exact"/>
+        <w:rPr>
+          <w:sz w:val="20"/>
+          <w:szCs w:val="20"/>
+          <w:color w:val="auto"/>
+        </w:rPr>
+      </w:pPr>
+    </w:p>
+    <w:p>
+      <w:pPr>
+        <w:spacing w:after="0" w:line="200" w:lineRule="exact"/>
+        <w:rPr>
+          <w:sz w:val="20"/>
+          <w:szCs w:val="20"/>
+          <w:color w:val="auto"/>
+        </w:rPr>
+      </w:pPr>
+    </w:p>
+    <w:p>
+      <w:pPr>
+        <w:spacing w:after="0" w:line="200" w:lineRule="exact"/>
+        <w:rPr>
+          <w:sz w:val="20"/>
+          <w:szCs w:val="20"/>
+          <w:color w:val="auto"/>
+        </w:rPr>
+      </w:pPr>
+    </w:p>
+    <w:p>
+      <w:pPr>
+        <w:spacing w:after="0" w:line="200" w:lineRule="exact"/>
+        <w:rPr>
+          <w:sz w:val="20"/>
+          <w:szCs w:val="20"/>
+          <w:color w:val="auto"/>
+        </w:rPr>
+      </w:pPr>
+    </w:p>
+    <w:p>
+      <w:pPr>
+        <w:spacing w:after="0" w:line="200" w:lineRule="exact"/>
+        <w:rPr>
+          <w:sz w:val="20"/>
+          <w:szCs w:val="20"/>
+          <w:color w:val="auto"/>
+        </w:rPr>
+      </w:pPr>
+    </w:p>
+    <w:p>
+      <w:pPr>
+        <w:spacing w:after="0" w:line="200" w:lineRule="exact"/>
+        <w:rPr>
+          <w:sz w:val="20"/>
+          <w:szCs w:val="20"/>
+          <w:color w:val="auto"/>
+        </w:rPr>
+      </w:pPr>
+    </w:p>
+    <w:p>
+      <w:pPr>
+        <w:spacing w:after="0" w:line="200" w:lineRule="exact"/>
+        <w:rPr>
+          <w:sz w:val="20"/>
+          <w:szCs w:val="20"/>
+          <w:color w:val="auto"/>
+        </w:rPr>
+      </w:pPr>
+    </w:p>
+    <w:p>
+      <w:pPr>
+        <w:spacing w:after="0" w:line="200" w:lineRule="exact"/>
+        <w:rPr>
+          <w:sz w:val="20"/>
+          <w:szCs w:val="20"/>
+          <w:color w:val="auto"/>
+        </w:rPr>
+      </w:pPr>
+    </w:p>
+    <w:p>
+      <w:pPr>
+        <w:spacing w:after="0" w:line="200" w:lineRule="exact"/>
+        <w:rPr>
+          <w:sz w:val="20"/>
+          <w:szCs w:val="20"/>
+          <w:color w:val="auto"/>
+        </w:rPr>
+      </w:pPr>
+    </w:p>
+    <w:p>
+      <w:pPr>
+        <w:spacing w:after="0" w:line="200" w:lineRule="exact"/>
+        <w:rPr>
+          <w:sz w:val="20"/>
+          <w:szCs w:val="20"/>
+          <w:color w:val="auto"/>
+        </w:rPr>
+      </w:pPr>
+    </w:p>
+    <w:p>
+      <w:pPr>
+        <w:spacing w:after="0" w:line="200" w:lineRule="exact"/>
+        <w:rPr>
+          <w:sz w:val="20"/>
+          <w:szCs w:val="20"/>
+          <w:color w:val="auto"/>
+        </w:rPr>
+      </w:pPr>
+    </w:p>
+    <w:p>
+      <w:pPr>
+        <w:spacing w:after="0" w:line="200" w:lineRule="exact"/>
+        <w:rPr>
+          <w:sz w:val="20"/>
+          <w:szCs w:val="20"/>
+          <w:color w:val="auto"/>
+        </w:rPr>
+      </w:pPr>
+    </w:p>
+    <w:p>
+      <w:pPr>
+        <w:spacing w:after="0" w:line="200" w:lineRule="exact"/>
+        <w:rPr>
+          <w:sz w:val="20"/>
+          <w:szCs w:val="20"/>
+          <w:color w:val="auto"/>
+        </w:rPr>
+      </w:pPr>
+    </w:p>
+    <w:p>
+      <w:pPr>
+        <w:spacing w:after="0" w:line="200" w:lineRule="exact"/>
+        <w:rPr>
+          <w:sz w:val="20"/>
+          <w:szCs w:val="20"/>
+          <w:color w:val="auto"/>
+        </w:rPr>
+      </w:pPr>
+    </w:p>
+    <w:p>
+      <w:pPr>
+        <w:spacing w:after="0" w:line="200" w:lineRule="exact"/>
+        <w:rPr>
+          <w:sz w:val="20"/>
+          <w:szCs w:val="20"/>
+          <w:color w:val="auto"/>
+        </w:rPr>
+      </w:pPr>
+    </w:p>
+    <w:p>
+      <w:pPr>
+        <w:spacing w:after="0" w:line="200" w:lineRule="exact"/>
+        <w:rPr>
+          <w:sz w:val="20"/>
+          <w:szCs w:val="20"/>
+          <w:color w:val="auto"/>
+        </w:rPr>
+      </w:pPr>
+    </w:p>
+    <w:p>
+      <w:pPr>
+        <w:spacing w:after="0" w:line="200" w:lineRule="exact"/>
+        <w:rPr>
+          <w:sz w:val="20"/>
+          <w:szCs w:val="20"/>
+          <w:color w:val="auto"/>
+        </w:rPr>
+      </w:pPr>
+    </w:p>
+    <w:p>
+      <w:pPr>
+        <w:spacing w:after="0" w:line="200" w:lineRule="exact"/>
+        <w:rPr>
+          <w:sz w:val="20"/>
+          <w:szCs w:val="20"/>
+          <w:color w:val="auto"/>
+        </w:rPr>
+      </w:pPr>
+    </w:p>
+    <w:p>
+      <w:pPr>
+        <w:spacing w:after="0" w:line="200" w:lineRule="exact"/>
+        <w:rPr>
+          <w:sz w:val="20"/>
+          <w:szCs w:val="20"/>
+          <w:color w:val="auto"/>
+        </w:rPr>
+      </w:pPr>
+    </w:p>
+    <w:p>
+      <w:pPr>
+        <w:spacing w:after="0" w:line="200" w:lineRule="exact"/>
+        <w:rPr>
+          <w:sz w:val="20"/>
+          <w:szCs w:val="20"/>
+          <w:color w:val="auto"/>
+        </w:rPr>
+      </w:pPr>
+    </w:p>
+    <w:p>
+      <w:pPr>
+        <w:spacing w:after="0" w:line="200" w:lineRule="exact"/>
+        <w:rPr>
+          <w:sz w:val="20"/>
+          <w:szCs w:val="20"/>
+          <w:color w:val="auto"/>
+        </w:rPr>
+      </w:pPr>
+    </w:p>
+    <w:p>
+      <w:pPr>
+        <w:spacing w:after="0" w:line="200" w:lineRule="exact"/>
+        <w:rPr>
+          <w:sz w:val="20"/>
+          <w:szCs w:val="20"/>
+          <w:color w:val="auto"/>
+        </w:rPr>
+      </w:pPr>
+    </w:p>
+    <w:p>
+      <w:pPr>
+        <w:spacing w:after="0" w:line="200" w:lineRule="exact"/>
+        <w:rPr>
+          <w:sz w:val="20"/>
+          <w:szCs w:val="20"/>
+          <w:color w:val="auto"/>
+        </w:rPr>
+      </w:pPr>
+    </w:p>
+    <w:p>
+      <w:pPr>
+        <w:spacing w:after="0" w:line="200" w:lineRule="exact"/>
+        <w:rPr>
+          <w:sz w:val="20"/>
+          <w:szCs w:val="20"/>
+          <w:color w:val="auto"/>
+        </w:rPr>
+      </w:pPr>
+    </w:p>
+    <w:p>
+      <w:pPr>
+        <w:spacing w:after="0" w:line="200" w:lineRule="exact"/>
+        <w:rPr>
+          <w:sz w:val="20"/>
+          <w:szCs w:val="20"/>
+          <w:color w:val="auto"/>
+        </w:rPr>
+      </w:pPr>
+    </w:p>
+    <w:p>
+      <w:pPr>
+        <w:spacing w:after="0" w:line="200" w:lineRule="exact"/>
+        <w:rPr>
+          <w:sz w:val="20"/>
+          <w:szCs w:val="20"/>
+          <w:color w:val="auto"/>
+        </w:rPr>
+      </w:pPr>
+    </w:p>
+    <w:p>
+      <w:pPr>
+        <w:spacing w:after="0" w:line="200" w:lineRule="exact"/>
+        <w:rPr>
+          <w:sz w:val="20"/>
+          <w:szCs w:val="20"/>
+          <w:color w:val="auto"/>
+        </w:rPr>
+      </w:pPr>
+    </w:p>
+    <w:p>
+      <w:pPr>
+        <w:spacing w:after="0" w:line="200" w:lineRule="exact"/>
+        <w:rPr>
+          <w:sz w:val="20"/>
+          <w:szCs w:val="20"/>
+          <w:color w:val="auto"/>
+        </w:rPr>
+      </w:pPr>
+    </w:p>
+    <w:p>
+      <w:pPr>
+        <w:spacing w:after="0" w:line="200" w:lineRule="exact"/>
+        <w:rPr>
+          <w:sz w:val="20"/>
+          <w:szCs w:val="20"/>
+          <w:color w:val="auto"/>
+        </w:rPr>
+      </w:pPr>
+    </w:p>
+    <w:p>
+      <w:pPr>
+        <w:spacing w:after="0" w:line="200" w:lineRule="exact"/>
+        <w:rPr>
+          <w:sz w:val="20"/>
+          <w:szCs w:val="20"/>
+          <w:color w:val="auto"/>
+        </w:rPr>
+      </w:pPr>
+    </w:p>
+    <w:p>
+      <w:pPr>
+        <w:spacing w:after="0" w:line="200" w:lineRule="exact"/>
+        <w:rPr>
+          <w:sz w:val="20"/>
+          <w:szCs w:val="20"/>
+          <w:color w:val="auto"/>
+        </w:rPr>
+      </w:pPr>
+    </w:p>
+    <w:p>
+      <w:pPr>
+        <w:spacing w:after="0" w:line="200" w:lineRule="exact"/>
+        <w:rPr>
+          <w:sz w:val="20"/>
+          <w:szCs w:val="20"/>
+          <w:color w:val="auto"/>
+        </w:rPr>
+      </w:pPr>
+    </w:p>
+    <w:p>
+      <w:pPr>
+        <w:spacing w:after="0" w:line="200" w:lineRule="exact"/>
+        <w:rPr>
+          <w:sz w:val="20"/>
+          <w:szCs w:val="20"/>
+          <w:color w:val="auto"/>
+        </w:rPr>
+      </w:pPr>
+    </w:p>
+    <w:p>
+      <w:pPr>
+        <w:spacing w:after="0" w:line="200" w:lineRule="exact"/>
+        <w:rPr>
+          <w:sz w:val="20"/>
+          <w:szCs w:val="20"/>
+          <w:color w:val="auto"/>
+        </w:rPr>
+      </w:pPr>
+    </w:p>
+    <w:p>
+      <w:pPr>
+        <w:spacing w:after="0" w:line="200" w:lineRule="exact"/>
+        <w:rPr>
+          <w:sz w:val="20"/>
+          <w:szCs w:val="20"/>
+          <w:color w:val="auto"/>
+        </w:rPr>
+      </w:pPr>
+    </w:p>
+    <w:p>
+      <w:pPr>
+        <w:spacing w:after="0" w:line="200" w:lineRule="exact"/>
+        <w:rPr>
+          <w:sz w:val="20"/>
+          <w:szCs w:val="20"/>
+          <w:color w:val="auto"/>
+        </w:rPr>
+      </w:pPr>
+    </w:p>
+    <w:p>
+      <w:pPr>
+        <w:spacing w:after="0" w:line="200" w:lineRule="exact"/>
+        <w:rPr>
+          <w:sz w:val="20"/>
+          <w:szCs w:val="20"/>
+          <w:color w:val="auto"/>
+        </w:rPr>
+      </w:pPr>
+    </w:p>
+    <w:p>
+      <w:pPr>
+        <w:spacing w:after="0" w:line="200" w:lineRule="exact"/>
+        <w:rPr>
+          <w:sz w:val="20"/>
+          <w:szCs w:val="20"/>
+          <w:color w:val="auto"/>
+        </w:rPr>
+      </w:pPr>
+    </w:p>
+    <w:p>
+      <w:pPr>
+        <w:spacing w:after="0" w:line="200" w:lineRule="exact"/>
+        <w:rPr>
+          <w:sz w:val="20"/>
+          <w:szCs w:val="20"/>
+          <w:color w:val="auto"/>
+        </w:rPr>
+      </w:pPr>
+    </w:p>
+    <w:p>
+      <w:pPr>
+        <w:spacing w:after="0" w:line="200" w:lineRule="exact"/>
+        <w:rPr>
+          <w:sz w:val="20"/>
+          <w:szCs w:val="20"/>
+          <w:color w:val="auto"/>
+        </w:rPr>
+      </w:pPr>
+    </w:p>
+    <w:p>
+      <w:pPr>
+        <w:spacing w:after="0" w:line="386" w:lineRule="exact"/>
+        <w:rPr>
+          <w:sz w:val="20"/>
+          <w:szCs w:val="20"/>
+          <w:color w:val="auto"/>
+        </w:rPr>
+      </w:pPr>
+    </w:p>
+    <w:p>
+      <w:pPr>
+        <w:ind w:left="8920"/>
+        <w:spacing w:after="0"/>
+        <w:rPr>
+          <w:sz w:val="20"/>
+          <w:szCs w:val="20"/>
+          <w:color w:val="auto"/>
+        </w:rPr>
+      </w:pPr>
+      <w:r>
+        <w:rPr>
+          <w:rFonts w:ascii="Arial" w:cs="Arial" w:eastAsia="Arial" w:hAnsi="Arial"/>
+          <w:sz w:val="17"/>
+          <w:szCs w:val="17"/>
+          <w:color w:val="auto"/>
+        </w:rPr>
+        <w:t>2</w:t>
       </w:r>
     </w:p>
     <w:sectPr>
@@ -972,7 +1733,7 @@
       <w:cols w:equalWidth="0" w:num="1">
         <w:col w:w="9026"/>
       </w:cols>
-      <w:pgMar w:left="1440" w:top="1440" w:right="1440" w:bottom="683" w:gutter="0" w:footer="0" w:header="0"/>
+      <w:pgMar w:left="1440" w:top="1327" w:right="1440" w:bottom="683" w:gutter="0" w:footer="0" w:header="0"/>
       <w:type w:val="continuous"/>
     </w:sectPr>
   </w:body>
@@ -982,7 +1743,7 @@
 <file path=word/numbering.xml><?xml version="1.0" encoding="utf-8"?>
 <w:numbering xmlns:w="http://schemas.openxmlformats.org/wordprocessingml/2006/main">
   <w:abstractNum w:abstractNumId="0">
-    <w:nsid w:val="327B23C6"/>
+    <w:nsid w:val="643C9869"/>
     <w:multiLevelType w:val="hybridMultilevel"/>
     <w:lvl w:ilvl="0">
       <w:lvlJc w:val="left"/>
@@ -991,8 +1752,21 @@
       <w:start w:val="1"/>
     </w:lvl>
   </w:abstractNum>
+  <w:abstractNum w:abstractNumId="1">
+    <w:nsid w:val="66334873"/>
+    <w:multiLevelType w:val="hybridMultilevel"/>
+    <w:lvl w:ilvl="0">
+      <w:lvlJc w:val="left"/>
+      <w:lvlText w:val="•"/>
+      <w:numFmt w:val="bullet"/>
+      <w:start w:val="1"/>
+    </w:lvl>
+  </w:abstractNum>
   <w:num w:numId="1">
     <w:abstractNumId w:val="0"/>
+  </w:num>
+  <w:num w:numId="2">
+    <w:abstractNumId w:val="1"/>
   </w:num>
 </w:numbering>
 </file>

</xml_diff>